<commit_message>
Added an intial test plan
</commit_message>
<xml_diff>
--- a/Initial Test Plan.docx
+++ b/Initial Test Plan.docx
@@ -5,37 +5,65 @@
     <w:p>
       <w:pPr>
         <w:rPr>
-          <w:sz w:val="32"/>
-          <w:szCs w:val="32"/>
+          <w:b/>
+          <w:bCs/>
+          <w:sz w:val="40"/>
+          <w:szCs w:val="40"/>
         </w:rPr>
       </w:pPr>
       <w:r>
         <w:rPr>
-          <w:sz w:val="32"/>
-          <w:szCs w:val="32"/>
-        </w:rPr>
-        <w:t>Test Plan</w:t>
+          <w:b/>
+          <w:bCs/>
+          <w:sz w:val="40"/>
+          <w:szCs w:val="40"/>
+        </w:rPr>
+        <w:t xml:space="preserve">Test </w:t>
       </w:r>
-    </w:p>
-    <w:p>
-      <w:pPr>
-        <w:rPr>
-          <w:sz w:val="32"/>
-          <w:szCs w:val="32"/>
-        </w:rPr>
-      </w:pPr>
-    </w:p>
-    <w:p>
-      <w:pPr>
-        <w:rPr>
-          <w:sz w:val="32"/>
-          <w:szCs w:val="32"/>
-        </w:rPr>
-      </w:pPr>
       <w:r>
         <w:rPr>
-          <w:sz w:val="32"/>
-          <w:szCs w:val="32"/>
+          <w:b/>
+          <w:bCs/>
+          <w:sz w:val="40"/>
+          <w:szCs w:val="40"/>
+        </w:rPr>
+        <w:t>Pl</w:t>
+      </w:r>
+      <w:r>
+        <w:rPr>
+          <w:b/>
+          <w:bCs/>
+          <w:sz w:val="40"/>
+          <w:szCs w:val="40"/>
+        </w:rPr>
+        <w:t>an</w:t>
+      </w:r>
+    </w:p>
+    <w:p>
+      <w:pPr>
+        <w:rPr>
+          <w:b/>
+          <w:bCs/>
+          <w:sz w:val="40"/>
+          <w:szCs w:val="40"/>
+        </w:rPr>
+      </w:pPr>
+    </w:p>
+    <w:p>
+      <w:pPr>
+        <w:rPr>
+          <w:b/>
+          <w:bCs/>
+          <w:sz w:val="40"/>
+          <w:szCs w:val="40"/>
+        </w:rPr>
+      </w:pPr>
+      <w:r>
+        <w:rPr>
+          <w:b/>
+          <w:bCs/>
+          <w:sz w:val="40"/>
+          <w:szCs w:val="40"/>
         </w:rPr>
         <w:t xml:space="preserve">Written by: </w:t>
       </w:r>
@@ -43,144 +71,206 @@
     <w:p>
       <w:pPr>
         <w:rPr>
-          <w:sz w:val="32"/>
-          <w:szCs w:val="32"/>
+          <w:b/>
+          <w:bCs/>
+          <w:sz w:val="40"/>
+          <w:szCs w:val="40"/>
         </w:rPr>
       </w:pPr>
       <w:r>
         <w:rPr>
-          <w:sz w:val="32"/>
-          <w:szCs w:val="32"/>
-        </w:rPr>
-        <w:t xml:space="preserve">Date: </w:t>
+          <w:b/>
+          <w:bCs/>
+          <w:sz w:val="40"/>
+          <w:szCs w:val="40"/>
+        </w:rPr>
+        <w:t>Date:</w:t>
       </w:r>
     </w:p>
     <w:p>
       <w:pPr>
         <w:rPr>
-          <w:sz w:val="32"/>
-          <w:szCs w:val="32"/>
+          <w:b/>
+          <w:bCs/>
+          <w:sz w:val="40"/>
+          <w:szCs w:val="40"/>
         </w:rPr>
       </w:pPr>
       <w:r>
         <w:rPr>
-          <w:sz w:val="32"/>
-          <w:szCs w:val="32"/>
-        </w:rPr>
-        <w:t>Project:</w:t>
+          <w:b/>
+          <w:bCs/>
+          <w:sz w:val="40"/>
+          <w:szCs w:val="40"/>
+        </w:rPr>
+        <w:t xml:space="preserve">Project: </w:t>
       </w:r>
     </w:p>
     <w:p>
       <w:pPr>
         <w:rPr>
-          <w:sz w:val="32"/>
-          <w:szCs w:val="32"/>
-        </w:rPr>
-      </w:pPr>
-    </w:p>
-    <w:p>
-      <w:pPr>
-        <w:rPr>
-          <w:sz w:val="32"/>
-          <w:szCs w:val="32"/>
+          <w:b/>
+          <w:bCs/>
+          <w:sz w:val="40"/>
+          <w:szCs w:val="40"/>
+        </w:rPr>
+      </w:pPr>
+    </w:p>
+    <w:p>
+      <w:pPr>
+        <w:rPr>
+          <w:b/>
+          <w:bCs/>
+          <w:sz w:val="40"/>
+          <w:szCs w:val="40"/>
         </w:rPr>
       </w:pPr>
       <w:r>
         <w:rPr>
-          <w:sz w:val="32"/>
-          <w:szCs w:val="32"/>
+          <w:b/>
+          <w:bCs/>
+          <w:sz w:val="40"/>
+          <w:szCs w:val="40"/>
+        </w:rPr>
+        <w:t xml:space="preserve">Introduction/Overview: </w:t>
+      </w:r>
+    </w:p>
+    <w:p>
+      <w:pPr>
+        <w:rPr>
+          <w:b/>
+          <w:bCs/>
+          <w:sz w:val="40"/>
+          <w:szCs w:val="40"/>
+        </w:rPr>
+      </w:pPr>
+    </w:p>
+    <w:p>
+      <w:pPr>
+        <w:pStyle w:val="ListParagraph"/>
+        <w:numPr>
+          <w:ilvl w:val="0"/>
+          <w:numId w:val="1"/>
+        </w:numPr>
+        <w:rPr>
+          <w:b/>
+          <w:bCs/>
+          <w:sz w:val="40"/>
+          <w:szCs w:val="40"/>
+        </w:rPr>
+      </w:pPr>
+      <w:r>
+        <w:rPr>
+          <w:b/>
+          <w:bCs/>
+          <w:sz w:val="40"/>
+          <w:szCs w:val="40"/>
         </w:rPr>
         <w:t>Overview: [describe the project]</w:t>
       </w:r>
     </w:p>
     <w:p>
       <w:pPr>
-        <w:rPr>
-          <w:sz w:val="32"/>
-          <w:szCs w:val="32"/>
-        </w:rPr>
-      </w:pPr>
-    </w:p>
-    <w:p>
-      <w:pPr>
-        <w:rPr>
-          <w:sz w:val="32"/>
-          <w:szCs w:val="32"/>
+        <w:pStyle w:val="ListParagraph"/>
+        <w:numPr>
+          <w:ilvl w:val="0"/>
+          <w:numId w:val="1"/>
+        </w:numPr>
+        <w:rPr>
+          <w:b/>
+          <w:bCs/>
+          <w:sz w:val="40"/>
+          <w:szCs w:val="40"/>
         </w:rPr>
       </w:pPr>
       <w:r>
         <w:rPr>
-          <w:sz w:val="32"/>
-          <w:szCs w:val="32"/>
-        </w:rPr>
-        <w:t>Scope: [what the testing is covering]</w:t>
+          <w:b/>
+          <w:bCs/>
+          <w:sz w:val="40"/>
+          <w:szCs w:val="40"/>
+        </w:rPr>
+        <w:t>Scope [what the testing is covering]</w:t>
       </w:r>
     </w:p>
     <w:p>
       <w:pPr>
-        <w:rPr>
-          <w:sz w:val="32"/>
-          <w:szCs w:val="32"/>
-        </w:rPr>
-      </w:pPr>
-    </w:p>
-    <w:p>
-      <w:pPr>
-        <w:rPr>
-          <w:sz w:val="32"/>
-          <w:szCs w:val="32"/>
+        <w:pStyle w:val="ListParagraph"/>
+        <w:numPr>
+          <w:ilvl w:val="0"/>
+          <w:numId w:val="1"/>
+        </w:numPr>
+        <w:rPr>
+          <w:b/>
+          <w:bCs/>
+          <w:sz w:val="40"/>
+          <w:szCs w:val="40"/>
         </w:rPr>
       </w:pPr>
       <w:r>
         <w:rPr>
-          <w:sz w:val="32"/>
-          <w:szCs w:val="32"/>
-        </w:rPr>
-        <w:t xml:space="preserve">Team: [team members] </w:t>
+          <w:b/>
+          <w:bCs/>
+          <w:sz w:val="40"/>
+          <w:szCs w:val="40"/>
+        </w:rPr>
+        <w:t>Team: [team members]</w:t>
       </w:r>
     </w:p>
     <w:p>
       <w:pPr>
         <w:rPr>
-          <w:sz w:val="32"/>
-          <w:szCs w:val="32"/>
-        </w:rPr>
-      </w:pPr>
-    </w:p>
-    <w:p>
-      <w:pPr>
-        <w:rPr>
-          <w:sz w:val="32"/>
-          <w:szCs w:val="32"/>
+          <w:b/>
+          <w:bCs/>
+          <w:sz w:val="40"/>
+          <w:szCs w:val="40"/>
+        </w:rPr>
+      </w:pPr>
+    </w:p>
+    <w:p>
+      <w:pPr>
+        <w:rPr>
+          <w:b/>
+          <w:bCs/>
+          <w:sz w:val="40"/>
+          <w:szCs w:val="40"/>
         </w:rPr>
       </w:pPr>
       <w:r>
         <w:rPr>
-          <w:sz w:val="32"/>
-          <w:szCs w:val="32"/>
-        </w:rPr>
-        <w:t xml:space="preserve">Objective/purpose: </w:t>
+          <w:b/>
+          <w:bCs/>
+          <w:sz w:val="40"/>
+          <w:szCs w:val="40"/>
+        </w:rPr>
+        <w:t xml:space="preserve">Objective/Purpose: </w:t>
       </w:r>
     </w:p>
     <w:p>
       <w:pPr>
         <w:rPr>
-          <w:sz w:val="32"/>
-          <w:szCs w:val="32"/>
-        </w:rPr>
-      </w:pPr>
-    </w:p>
-    <w:p>
-      <w:pPr>
-        <w:rPr>
-          <w:sz w:val="32"/>
-          <w:szCs w:val="32"/>
+          <w:b/>
+          <w:bCs/>
+          <w:sz w:val="40"/>
+          <w:szCs w:val="40"/>
+        </w:rPr>
+      </w:pPr>
+    </w:p>
+    <w:p>
+      <w:pPr>
+        <w:rPr>
+          <w:b/>
+          <w:bCs/>
+          <w:sz w:val="40"/>
+          <w:szCs w:val="40"/>
         </w:rPr>
       </w:pPr>
       <w:r>
         <w:rPr>
-          <w:sz w:val="32"/>
-          <w:szCs w:val="32"/>
+          <w:b/>
+          <w:bCs/>
+          <w:sz w:val="40"/>
+          <w:szCs w:val="40"/>
         </w:rPr>
         <w:t xml:space="preserve">Goals: </w:t>
       </w:r>
@@ -188,131 +278,149 @@
     <w:p>
       <w:pPr>
         <w:rPr>
-          <w:sz w:val="32"/>
-          <w:szCs w:val="32"/>
+          <w:b/>
+          <w:bCs/>
+          <w:sz w:val="40"/>
+          <w:szCs w:val="40"/>
         </w:rPr>
       </w:pPr>
       <w:r>
         <w:rPr>
-          <w:sz w:val="32"/>
-          <w:szCs w:val="32"/>
-        </w:rPr>
-        <w:t>Objective:</w:t>
+          <w:b/>
+          <w:bCs/>
+          <w:sz w:val="40"/>
+          <w:szCs w:val="40"/>
+        </w:rPr>
+        <w:t xml:space="preserve">Objectives: </w:t>
       </w:r>
     </w:p>
     <w:p>
       <w:pPr>
         <w:rPr>
-          <w:sz w:val="32"/>
-          <w:szCs w:val="32"/>
-        </w:rPr>
-      </w:pPr>
-    </w:p>
-    <w:p>
-      <w:pPr>
-        <w:rPr>
-          <w:sz w:val="32"/>
-          <w:szCs w:val="32"/>
+          <w:b/>
+          <w:bCs/>
+          <w:sz w:val="40"/>
+          <w:szCs w:val="40"/>
+        </w:rPr>
+      </w:pPr>
+    </w:p>
+    <w:p>
+      <w:pPr>
+        <w:rPr>
+          <w:b/>
+          <w:bCs/>
+          <w:sz w:val="40"/>
+          <w:szCs w:val="40"/>
         </w:rPr>
       </w:pPr>
       <w:r>
         <w:rPr>
-          <w:sz w:val="32"/>
-          <w:szCs w:val="32"/>
-        </w:rPr>
-        <w:t>Test strategy:</w:t>
+          <w:b/>
+          <w:bCs/>
+          <w:sz w:val="40"/>
+          <w:szCs w:val="40"/>
+        </w:rPr>
+        <w:t xml:space="preserve">Test strategy: </w:t>
       </w:r>
     </w:p>
     <w:p>
       <w:pPr>
         <w:rPr>
-          <w:sz w:val="32"/>
-          <w:szCs w:val="32"/>
-        </w:rPr>
-      </w:pPr>
-    </w:p>
-    <w:p>
-      <w:pPr>
-        <w:rPr>
-          <w:sz w:val="32"/>
-          <w:szCs w:val="32"/>
+          <w:b/>
+          <w:bCs/>
+          <w:sz w:val="40"/>
+          <w:szCs w:val="40"/>
         </w:rPr>
       </w:pPr>
       <w:r>
         <w:rPr>
-          <w:sz w:val="32"/>
-          <w:szCs w:val="32"/>
-        </w:rPr>
-        <w:t>Type of testing: [performance, load, functionality or so no]</w:t>
+          <w:b/>
+          <w:bCs/>
+          <w:sz w:val="40"/>
+          <w:szCs w:val="40"/>
+        </w:rPr>
+        <w:t xml:space="preserve"> </w:t>
       </w:r>
     </w:p>
     <w:p>
       <w:pPr>
-        <w:rPr>
-          <w:sz w:val="32"/>
-          <w:szCs w:val="32"/>
-        </w:rPr>
-      </w:pPr>
-    </w:p>
-    <w:p>
-      <w:pPr>
-        <w:rPr>
-          <w:sz w:val="32"/>
-          <w:szCs w:val="32"/>
+        <w:pStyle w:val="ListParagraph"/>
+        <w:numPr>
+          <w:ilvl w:val="0"/>
+          <w:numId w:val="2"/>
+        </w:numPr>
+        <w:rPr>
+          <w:b/>
+          <w:bCs/>
+          <w:sz w:val="40"/>
+          <w:szCs w:val="40"/>
         </w:rPr>
       </w:pPr>
       <w:r>
         <w:rPr>
-          <w:sz w:val="32"/>
-          <w:szCs w:val="32"/>
-        </w:rPr>
-        <w:t xml:space="preserve">Test </w:t>
+          <w:b/>
+          <w:bCs/>
+          <w:sz w:val="40"/>
+          <w:szCs w:val="40"/>
+        </w:rPr>
+        <w:t>Type of testing: [Load, functionality, Performance]</w:t>
       </w:r>
-      <w:proofErr w:type="gramStart"/>
+    </w:p>
+    <w:p>
+      <w:pPr>
+        <w:pStyle w:val="ListParagraph"/>
+        <w:numPr>
+          <w:ilvl w:val="0"/>
+          <w:numId w:val="2"/>
+        </w:numPr>
+        <w:rPr>
+          <w:b/>
+          <w:bCs/>
+          <w:sz w:val="40"/>
+          <w:szCs w:val="40"/>
+        </w:rPr>
+      </w:pPr>
       <w:r>
         <w:rPr>
-          <w:sz w:val="32"/>
-          <w:szCs w:val="32"/>
-        </w:rPr>
-        <w:t>environment :</w:t>
+          <w:b/>
+          <w:bCs/>
+          <w:sz w:val="40"/>
+          <w:szCs w:val="40"/>
+        </w:rPr>
+        <w:t>Test Environments: [Stage, Production]</w:t>
       </w:r>
-      <w:proofErr w:type="gramEnd"/>
+    </w:p>
+    <w:p>
+      <w:pPr>
+        <w:pStyle w:val="ListParagraph"/>
+        <w:numPr>
+          <w:ilvl w:val="0"/>
+          <w:numId w:val="2"/>
+        </w:numPr>
+        <w:rPr>
+          <w:b/>
+          <w:bCs/>
+          <w:sz w:val="40"/>
+          <w:szCs w:val="40"/>
+        </w:rPr>
+      </w:pPr>
       <w:r>
         <w:rPr>
-          <w:sz w:val="32"/>
-          <w:szCs w:val="32"/>
-        </w:rPr>
-        <w:t xml:space="preserve"> [Stage, production]</w:t>
+          <w:b/>
+          <w:bCs/>
+          <w:sz w:val="40"/>
+          <w:szCs w:val="40"/>
+        </w:rPr>
+        <w:t xml:space="preserve">Device matrix: </w:t>
       </w:r>
     </w:p>
     <w:p>
       <w:pPr>
         <w:rPr>
-          <w:sz w:val="32"/>
-          <w:szCs w:val="32"/>
-        </w:rPr>
-      </w:pPr>
-    </w:p>
-    <w:p>
-      <w:pPr>
-        <w:rPr>
-          <w:sz w:val="32"/>
-          <w:szCs w:val="32"/>
-        </w:rPr>
-      </w:pPr>
-      <w:r>
-        <w:rPr>
-          <w:sz w:val="32"/>
-          <w:szCs w:val="32"/>
-        </w:rPr>
-        <w:t xml:space="preserve">Device: </w:t>
-      </w:r>
-    </w:p>
-    <w:p>
-      <w:pPr>
-        <w:rPr>
-          <w:sz w:val="32"/>
-          <w:szCs w:val="32"/>
+          <w:b/>
+          <w:bCs/>
+          <w:sz w:val="40"/>
+          <w:szCs w:val="40"/>
         </w:rPr>
       </w:pPr>
     </w:p>
@@ -336,14 +444,18 @@
           <w:p>
             <w:pPr>
               <w:rPr>
-                <w:sz w:val="32"/>
-                <w:szCs w:val="32"/>
+                <w:b/>
+                <w:bCs/>
+                <w:sz w:val="40"/>
+                <w:szCs w:val="40"/>
               </w:rPr>
             </w:pPr>
             <w:r>
               <w:rPr>
-                <w:sz w:val="32"/>
-                <w:szCs w:val="32"/>
+                <w:b/>
+                <w:bCs/>
+                <w:sz w:val="40"/>
+                <w:szCs w:val="40"/>
               </w:rPr>
               <w:t>Platform</w:t>
             </w:r>
@@ -356,14 +468,18 @@
           <w:p>
             <w:pPr>
               <w:rPr>
-                <w:sz w:val="32"/>
-                <w:szCs w:val="32"/>
+                <w:b/>
+                <w:bCs/>
+                <w:sz w:val="40"/>
+                <w:szCs w:val="40"/>
               </w:rPr>
             </w:pPr>
             <w:r>
               <w:rPr>
-                <w:sz w:val="32"/>
-                <w:szCs w:val="32"/>
+                <w:b/>
+                <w:bCs/>
+                <w:sz w:val="40"/>
+                <w:szCs w:val="40"/>
               </w:rPr>
               <w:t>OS</w:t>
             </w:r>
@@ -376,16 +492,20 @@
           <w:p>
             <w:pPr>
               <w:rPr>
-                <w:sz w:val="32"/>
-                <w:szCs w:val="32"/>
+                <w:b/>
+                <w:bCs/>
+                <w:sz w:val="40"/>
+                <w:szCs w:val="40"/>
               </w:rPr>
             </w:pPr>
             <w:r>
               <w:rPr>
-                <w:sz w:val="32"/>
-                <w:szCs w:val="32"/>
+                <w:b/>
+                <w:bCs/>
+                <w:sz w:val="40"/>
+                <w:szCs w:val="40"/>
               </w:rPr>
-              <w:t>Browser</w:t>
+              <w:t>browser</w:t>
             </w:r>
           </w:p>
         </w:tc>
@@ -396,16 +516,20 @@
           <w:p>
             <w:pPr>
               <w:rPr>
-                <w:sz w:val="32"/>
-                <w:szCs w:val="32"/>
+                <w:b/>
+                <w:bCs/>
+                <w:sz w:val="40"/>
+                <w:szCs w:val="40"/>
               </w:rPr>
             </w:pPr>
             <w:r>
               <w:rPr>
-                <w:sz w:val="32"/>
-                <w:szCs w:val="32"/>
+                <w:b/>
+                <w:bCs/>
+                <w:sz w:val="40"/>
+                <w:szCs w:val="40"/>
               </w:rPr>
-              <w:t>version</w:t>
+              <w:t>Version</w:t>
             </w:r>
           </w:p>
         </w:tc>
@@ -418,8 +542,10 @@
           <w:p>
             <w:pPr>
               <w:rPr>
-                <w:sz w:val="32"/>
-                <w:szCs w:val="32"/>
+                <w:b/>
+                <w:bCs/>
+                <w:sz w:val="40"/>
+                <w:szCs w:val="40"/>
               </w:rPr>
             </w:pPr>
           </w:p>
@@ -431,8 +557,10 @@
           <w:p>
             <w:pPr>
               <w:rPr>
-                <w:sz w:val="32"/>
-                <w:szCs w:val="32"/>
+                <w:b/>
+                <w:bCs/>
+                <w:sz w:val="40"/>
+                <w:szCs w:val="40"/>
               </w:rPr>
             </w:pPr>
           </w:p>
@@ -444,8 +572,10 @@
           <w:p>
             <w:pPr>
               <w:rPr>
-                <w:sz w:val="32"/>
-                <w:szCs w:val="32"/>
+                <w:b/>
+                <w:bCs/>
+                <w:sz w:val="40"/>
+                <w:szCs w:val="40"/>
               </w:rPr>
             </w:pPr>
           </w:p>
@@ -457,8 +587,10 @@
           <w:p>
             <w:pPr>
               <w:rPr>
-                <w:sz w:val="32"/>
-                <w:szCs w:val="32"/>
+                <w:b/>
+                <w:bCs/>
+                <w:sz w:val="40"/>
+                <w:szCs w:val="40"/>
               </w:rPr>
             </w:pPr>
           </w:p>
@@ -472,8 +604,10 @@
           <w:p>
             <w:pPr>
               <w:rPr>
-                <w:sz w:val="32"/>
-                <w:szCs w:val="32"/>
+                <w:b/>
+                <w:bCs/>
+                <w:sz w:val="40"/>
+                <w:szCs w:val="40"/>
               </w:rPr>
             </w:pPr>
           </w:p>
@@ -485,8 +619,10 @@
           <w:p>
             <w:pPr>
               <w:rPr>
-                <w:sz w:val="32"/>
-                <w:szCs w:val="32"/>
+                <w:b/>
+                <w:bCs/>
+                <w:sz w:val="40"/>
+                <w:szCs w:val="40"/>
               </w:rPr>
             </w:pPr>
           </w:p>
@@ -498,8 +634,10 @@
           <w:p>
             <w:pPr>
               <w:rPr>
-                <w:sz w:val="32"/>
-                <w:szCs w:val="32"/>
+                <w:b/>
+                <w:bCs/>
+                <w:sz w:val="40"/>
+                <w:szCs w:val="40"/>
               </w:rPr>
             </w:pPr>
           </w:p>
@@ -511,8 +649,72 @@
           <w:p>
             <w:pPr>
               <w:rPr>
-                <w:sz w:val="32"/>
-                <w:szCs w:val="32"/>
+                <w:b/>
+                <w:bCs/>
+                <w:sz w:val="40"/>
+                <w:szCs w:val="40"/>
+              </w:rPr>
+            </w:pPr>
+          </w:p>
+        </w:tc>
+      </w:tr>
+      <w:tr>
+        <w:tc>
+          <w:tcPr>
+            <w:tcW w:w="2254" w:type="dxa"/>
+          </w:tcPr>
+          <w:p>
+            <w:pPr>
+              <w:rPr>
+                <w:b/>
+                <w:bCs/>
+                <w:sz w:val="40"/>
+                <w:szCs w:val="40"/>
+              </w:rPr>
+            </w:pPr>
+          </w:p>
+        </w:tc>
+        <w:tc>
+          <w:tcPr>
+            <w:tcW w:w="2254" w:type="dxa"/>
+          </w:tcPr>
+          <w:p>
+            <w:pPr>
+              <w:rPr>
+                <w:b/>
+                <w:bCs/>
+                <w:sz w:val="40"/>
+                <w:szCs w:val="40"/>
+              </w:rPr>
+            </w:pPr>
+          </w:p>
+        </w:tc>
+        <w:tc>
+          <w:tcPr>
+            <w:tcW w:w="2254" w:type="dxa"/>
+          </w:tcPr>
+          <w:p>
+            <w:pPr>
+              <w:rPr>
+                <w:b/>
+                <w:bCs/>
+                <w:sz w:val="40"/>
+                <w:szCs w:val="40"/>
+              </w:rPr>
+            </w:pPr>
+          </w:p>
+        </w:tc>
+        <w:tc>
+          <w:tcPr>
+            <w:tcW w:w="2254" w:type="dxa"/>
+          </w:tcPr>
+          <w:p>
+            <w:pPr>
+              <w:rPr>
+                <w:b/>
+                <w:bCs/>
+                <w:sz w:val="40"/>
+                <w:szCs w:val="40"/>
               </w:rPr>
             </w:pPr>
           </w:p>
@@ -522,148 +724,156 @@
     <w:p>
       <w:pPr>
         <w:rPr>
-          <w:sz w:val="32"/>
-          <w:szCs w:val="32"/>
-        </w:rPr>
-      </w:pPr>
-    </w:p>
-    <w:p>
-      <w:pPr>
-        <w:rPr>
-          <w:sz w:val="32"/>
-          <w:szCs w:val="32"/>
+          <w:b/>
+          <w:bCs/>
+          <w:sz w:val="40"/>
+          <w:szCs w:val="40"/>
         </w:rPr>
       </w:pPr>
       <w:r>
         <w:rPr>
-          <w:sz w:val="32"/>
-          <w:szCs w:val="32"/>
-        </w:rPr>
-        <w:t xml:space="preserve">Test deliverables: </w:t>
+          <w:b/>
+          <w:bCs/>
+          <w:sz w:val="40"/>
+          <w:szCs w:val="40"/>
+        </w:rPr>
+        <w:lastRenderedPageBreak/>
+        <w:t>Test Deliverables:</w:t>
       </w:r>
     </w:p>
     <w:p>
       <w:pPr>
         <w:rPr>
-          <w:sz w:val="32"/>
-          <w:szCs w:val="32"/>
-        </w:rPr>
-      </w:pPr>
-    </w:p>
-    <w:p>
-      <w:pPr>
-        <w:rPr>
-          <w:sz w:val="32"/>
-          <w:szCs w:val="32"/>
+          <w:b/>
+          <w:bCs/>
+          <w:sz w:val="40"/>
+          <w:szCs w:val="40"/>
+        </w:rPr>
+      </w:pPr>
+    </w:p>
+    <w:p>
+      <w:pPr>
+        <w:pStyle w:val="ListParagraph"/>
+        <w:numPr>
+          <w:ilvl w:val="0"/>
+          <w:numId w:val="3"/>
+        </w:numPr>
+        <w:rPr>
+          <w:b/>
+          <w:bCs/>
+          <w:sz w:val="40"/>
+          <w:szCs w:val="40"/>
         </w:rPr>
       </w:pPr>
       <w:r>
         <w:rPr>
-          <w:sz w:val="32"/>
-          <w:szCs w:val="32"/>
-        </w:rPr>
-        <w:t>Test cases: [define/ link the test cases]</w:t>
+          <w:b/>
+          <w:bCs/>
+          <w:sz w:val="40"/>
+          <w:szCs w:val="40"/>
+        </w:rPr>
+        <w:t>Test cases [Link/ define test cases here]</w:t>
       </w:r>
     </w:p>
     <w:p>
       <w:pPr>
-        <w:rPr>
-          <w:sz w:val="32"/>
-          <w:szCs w:val="32"/>
-        </w:rPr>
-      </w:pPr>
-    </w:p>
-    <w:p>
-      <w:pPr>
-        <w:rPr>
-          <w:sz w:val="32"/>
-          <w:szCs w:val="32"/>
+        <w:pStyle w:val="ListParagraph"/>
+        <w:numPr>
+          <w:ilvl w:val="0"/>
+          <w:numId w:val="3"/>
+        </w:numPr>
+        <w:rPr>
+          <w:b/>
+          <w:bCs/>
+          <w:sz w:val="40"/>
+          <w:szCs w:val="40"/>
         </w:rPr>
       </w:pPr>
       <w:r>
         <w:rPr>
-          <w:sz w:val="32"/>
-          <w:szCs w:val="32"/>
-        </w:rPr>
-        <w:t xml:space="preserve">Test schedule: [deadlines, milestones and estimation etc] </w:t>
+          <w:b/>
+          <w:bCs/>
+          <w:sz w:val="40"/>
+          <w:szCs w:val="40"/>
+        </w:rPr>
+        <w:t>Test Schedule: [Estimation, Milestones date]</w:t>
       </w:r>
     </w:p>
     <w:p>
       <w:pPr>
         <w:rPr>
-          <w:sz w:val="32"/>
-          <w:szCs w:val="32"/>
-        </w:rPr>
-      </w:pPr>
-    </w:p>
-    <w:p>
-      <w:pPr>
-        <w:rPr>
-          <w:sz w:val="32"/>
-          <w:szCs w:val="32"/>
+          <w:b/>
+          <w:bCs/>
+          <w:sz w:val="40"/>
+          <w:szCs w:val="40"/>
+        </w:rPr>
+      </w:pPr>
+    </w:p>
+    <w:p>
+      <w:pPr>
+        <w:rPr>
+          <w:b/>
+          <w:bCs/>
+          <w:sz w:val="40"/>
+          <w:szCs w:val="40"/>
         </w:rPr>
       </w:pPr>
       <w:r>
         <w:rPr>
-          <w:sz w:val="32"/>
-          <w:szCs w:val="32"/>
-        </w:rPr>
-        <w:lastRenderedPageBreak/>
+          <w:b/>
+          <w:bCs/>
+          <w:sz w:val="40"/>
+          <w:szCs w:val="40"/>
+        </w:rPr>
         <w:t xml:space="preserve">Risk: </w:t>
       </w:r>
     </w:p>
     <w:p>
       <w:pPr>
         <w:rPr>
-          <w:sz w:val="32"/>
-          <w:szCs w:val="32"/>
-        </w:rPr>
-      </w:pPr>
-    </w:p>
-    <w:p>
-      <w:pPr>
-        <w:rPr>
-          <w:sz w:val="32"/>
-          <w:szCs w:val="32"/>
+          <w:b/>
+          <w:bCs/>
+          <w:sz w:val="40"/>
+          <w:szCs w:val="40"/>
         </w:rPr>
       </w:pPr>
       <w:r>
         <w:rPr>
-          <w:sz w:val="32"/>
-          <w:szCs w:val="32"/>
-        </w:rPr>
-        <w:t>[Describe all risks here]</w:t>
+          <w:b/>
+          <w:bCs/>
+          <w:sz w:val="40"/>
+          <w:szCs w:val="40"/>
+        </w:rPr>
+        <w:t>[Describe the risks here]</w:t>
       </w:r>
     </w:p>
     <w:p>
       <w:pPr>
         <w:rPr>
-          <w:sz w:val="32"/>
-          <w:szCs w:val="32"/>
-        </w:rPr>
-      </w:pPr>
-    </w:p>
-    <w:p>
-      <w:pPr>
-        <w:rPr>
-          <w:sz w:val="32"/>
-          <w:szCs w:val="32"/>
-        </w:rPr>
-      </w:pPr>
-    </w:p>
-    <w:p>
-      <w:pPr>
-        <w:rPr>
-          <w:sz w:val="32"/>
-          <w:szCs w:val="32"/>
-        </w:rPr>
-      </w:pPr>
-    </w:p>
-    <w:p>
-      <w:pPr>
-        <w:rPr>
-          <w:sz w:val="32"/>
-          <w:szCs w:val="32"/>
+          <w:b/>
+          <w:bCs/>
+          <w:sz w:val="40"/>
+          <w:szCs w:val="40"/>
+        </w:rPr>
+      </w:pPr>
+    </w:p>
+    <w:p>
+      <w:pPr>
+        <w:rPr>
+          <w:b/>
+          <w:bCs/>
+          <w:sz w:val="40"/>
+          <w:szCs w:val="40"/>
+        </w:rPr>
+      </w:pPr>
+    </w:p>
+    <w:p>
+      <w:pPr>
+        <w:rPr>
+          <w:b/>
+          <w:bCs/>
+          <w:sz w:val="40"/>
+          <w:szCs w:val="40"/>
         </w:rPr>
       </w:pPr>
     </w:p>
@@ -675,6 +885,287 @@
     </w:sectPr>
   </w:body>
 </w:document>
+</file>
+
+<file path=word/numbering.xml><?xml version="1.0" encoding="utf-8"?>
+<w:numbering xmlns:wpc="http://schemas.microsoft.com/office/word/2010/wordprocessingCanvas" xmlns:cx="http://schemas.microsoft.com/office/drawing/2014/chartex" xmlns:cx1="http://schemas.microsoft.com/office/drawing/2015/9/8/chartex" xmlns:cx2="http://schemas.microsoft.com/office/drawing/2015/10/21/chartex" xmlns:cx3="http://schemas.microsoft.com/office/drawing/2016/5/9/chartex" xmlns:cx4="http://schemas.microsoft.com/office/drawing/2016/5/10/chartex" xmlns:cx5="http://schemas.microsoft.com/office/drawing/2016/5/11/chartex" xmlns:cx6="http://schemas.microsoft.com/office/drawing/2016/5/12/chartex" xmlns:cx7="http://schemas.microsoft.com/office/drawing/2016/5/13/chartex" xmlns:cx8="http://schemas.microsoft.com/office/drawing/2016/5/14/chartex" xmlns:mc="http://schemas.openxmlformats.org/markup-compatibility/2006" xmlns:aink="http://schemas.microsoft.com/office/drawing/2016/ink" xmlns:am3d="http://schemas.microsoft.com/office/drawing/2017/model3d" xmlns:o="urn:schemas-microsoft-com:office:office" xmlns:oel="http://schemas.microsoft.com/office/2019/extlst" xmlns:r="http://schemas.openxmlformats.org/officeDocument/2006/relationships" xmlns:m="http://schemas.openxmlformats.org/officeDocument/2006/math" xmlns:v="urn:schemas-microsoft-com:vml" xmlns:wp14="http://schemas.microsoft.com/office/word/2010/wordprocessingDrawing" xmlns:wp="http://schemas.openxmlformats.org/drawingml/2006/wordprocessingDrawing" xmlns:w10="urn:schemas-microsoft-com:office:word" xmlns:w="http://schemas.openxmlformats.org/wordprocessingml/2006/main" xmlns:w14="http://schemas.microsoft.com/office/word/2010/wordml" xmlns:w15="http://schemas.microsoft.com/office/word/2012/wordml" xmlns:w16cex="http://schemas.microsoft.com/office/word/2018/wordml/cex" xmlns:w16cid="http://schemas.microsoft.com/office/word/2016/wordml/cid" xmlns:w16="http://schemas.microsoft.com/office/word/2018/wordml" xmlns:w16sdtdh="http://schemas.microsoft.com/office/word/2020/wordml/sdtdatahash" xmlns:w16se="http://schemas.microsoft.com/office/word/2015/wordml/symex" xmlns:wpg="http://schemas.microsoft.com/office/word/2010/wordprocessingGroup" xmlns:wpi="http://schemas.microsoft.com/office/word/2010/wordprocessingInk" xmlns:wne="http://schemas.microsoft.com/office/word/2006/wordml" xmlns:wps="http://schemas.microsoft.com/office/word/2010/wordprocessingShape" mc:Ignorable="w14 w15 w16se w16cid w16 w16cex w16sdtdh wp14">
+  <w:abstractNum w:abstractNumId="0" w15:restartNumberingAfterBreak="0">
+    <w:nsid w:val="1345781C"/>
+    <w:multiLevelType w:val="hybridMultilevel"/>
+    <w:tmpl w:val="423C585A"/>
+    <w:lvl w:ilvl="0" w:tplc="0809000F">
+      <w:start w:val="1"/>
+      <w:numFmt w:val="decimal"/>
+      <w:lvlText w:val="%1."/>
+      <w:lvlJc w:val="left"/>
+      <w:pPr>
+        <w:ind w:left="720" w:hanging="360"/>
+      </w:pPr>
+      <w:rPr>
+        <w:rFonts w:hint="default"/>
+      </w:rPr>
+    </w:lvl>
+    <w:lvl w:ilvl="1" w:tplc="08090019" w:tentative="1">
+      <w:start w:val="1"/>
+      <w:numFmt w:val="lowerLetter"/>
+      <w:lvlText w:val="%2."/>
+      <w:lvlJc w:val="left"/>
+      <w:pPr>
+        <w:ind w:left="1440" w:hanging="360"/>
+      </w:pPr>
+    </w:lvl>
+    <w:lvl w:ilvl="2" w:tplc="0809001B" w:tentative="1">
+      <w:start w:val="1"/>
+      <w:numFmt w:val="lowerRoman"/>
+      <w:lvlText w:val="%3."/>
+      <w:lvlJc w:val="right"/>
+      <w:pPr>
+        <w:ind w:left="2160" w:hanging="180"/>
+      </w:pPr>
+    </w:lvl>
+    <w:lvl w:ilvl="3" w:tplc="0809000F" w:tentative="1">
+      <w:start w:val="1"/>
+      <w:numFmt w:val="decimal"/>
+      <w:lvlText w:val="%4."/>
+      <w:lvlJc w:val="left"/>
+      <w:pPr>
+        <w:ind w:left="2880" w:hanging="360"/>
+      </w:pPr>
+    </w:lvl>
+    <w:lvl w:ilvl="4" w:tplc="08090019" w:tentative="1">
+      <w:start w:val="1"/>
+      <w:numFmt w:val="lowerLetter"/>
+      <w:lvlText w:val="%5."/>
+      <w:lvlJc w:val="left"/>
+      <w:pPr>
+        <w:ind w:left="3600" w:hanging="360"/>
+      </w:pPr>
+    </w:lvl>
+    <w:lvl w:ilvl="5" w:tplc="0809001B" w:tentative="1">
+      <w:start w:val="1"/>
+      <w:numFmt w:val="lowerRoman"/>
+      <w:lvlText w:val="%6."/>
+      <w:lvlJc w:val="right"/>
+      <w:pPr>
+        <w:ind w:left="4320" w:hanging="180"/>
+      </w:pPr>
+    </w:lvl>
+    <w:lvl w:ilvl="6" w:tplc="0809000F" w:tentative="1">
+      <w:start w:val="1"/>
+      <w:numFmt w:val="decimal"/>
+      <w:lvlText w:val="%7."/>
+      <w:lvlJc w:val="left"/>
+      <w:pPr>
+        <w:ind w:left="5040" w:hanging="360"/>
+      </w:pPr>
+    </w:lvl>
+    <w:lvl w:ilvl="7" w:tplc="08090019" w:tentative="1">
+      <w:start w:val="1"/>
+      <w:numFmt w:val="lowerLetter"/>
+      <w:lvlText w:val="%8."/>
+      <w:lvlJc w:val="left"/>
+      <w:pPr>
+        <w:ind w:left="5760" w:hanging="360"/>
+      </w:pPr>
+    </w:lvl>
+    <w:lvl w:ilvl="8" w:tplc="0809001B" w:tentative="1">
+      <w:start w:val="1"/>
+      <w:numFmt w:val="lowerRoman"/>
+      <w:lvlText w:val="%9."/>
+      <w:lvlJc w:val="right"/>
+      <w:pPr>
+        <w:ind w:left="6480" w:hanging="180"/>
+      </w:pPr>
+    </w:lvl>
+  </w:abstractNum>
+  <w:abstractNum w:abstractNumId="1" w15:restartNumberingAfterBreak="0">
+    <w:nsid w:val="5C8D58B7"/>
+    <w:multiLevelType w:val="hybridMultilevel"/>
+    <w:tmpl w:val="29587CEE"/>
+    <w:lvl w:ilvl="0" w:tplc="0809000F">
+      <w:start w:val="1"/>
+      <w:numFmt w:val="decimal"/>
+      <w:lvlText w:val="%1."/>
+      <w:lvlJc w:val="left"/>
+      <w:pPr>
+        <w:ind w:left="720" w:hanging="360"/>
+      </w:pPr>
+      <w:rPr>
+        <w:rFonts w:hint="default"/>
+      </w:rPr>
+    </w:lvl>
+    <w:lvl w:ilvl="1" w:tplc="08090019" w:tentative="1">
+      <w:start w:val="1"/>
+      <w:numFmt w:val="lowerLetter"/>
+      <w:lvlText w:val="%2."/>
+      <w:lvlJc w:val="left"/>
+      <w:pPr>
+        <w:ind w:left="1440" w:hanging="360"/>
+      </w:pPr>
+    </w:lvl>
+    <w:lvl w:ilvl="2" w:tplc="0809001B" w:tentative="1">
+      <w:start w:val="1"/>
+      <w:numFmt w:val="lowerRoman"/>
+      <w:lvlText w:val="%3."/>
+      <w:lvlJc w:val="right"/>
+      <w:pPr>
+        <w:ind w:left="2160" w:hanging="180"/>
+      </w:pPr>
+    </w:lvl>
+    <w:lvl w:ilvl="3" w:tplc="0809000F" w:tentative="1">
+      <w:start w:val="1"/>
+      <w:numFmt w:val="decimal"/>
+      <w:lvlText w:val="%4."/>
+      <w:lvlJc w:val="left"/>
+      <w:pPr>
+        <w:ind w:left="2880" w:hanging="360"/>
+      </w:pPr>
+    </w:lvl>
+    <w:lvl w:ilvl="4" w:tplc="08090019" w:tentative="1">
+      <w:start w:val="1"/>
+      <w:numFmt w:val="lowerLetter"/>
+      <w:lvlText w:val="%5."/>
+      <w:lvlJc w:val="left"/>
+      <w:pPr>
+        <w:ind w:left="3600" w:hanging="360"/>
+      </w:pPr>
+    </w:lvl>
+    <w:lvl w:ilvl="5" w:tplc="0809001B" w:tentative="1">
+      <w:start w:val="1"/>
+      <w:numFmt w:val="lowerRoman"/>
+      <w:lvlText w:val="%6."/>
+      <w:lvlJc w:val="right"/>
+      <w:pPr>
+        <w:ind w:left="4320" w:hanging="180"/>
+      </w:pPr>
+    </w:lvl>
+    <w:lvl w:ilvl="6" w:tplc="0809000F" w:tentative="1">
+      <w:start w:val="1"/>
+      <w:numFmt w:val="decimal"/>
+      <w:lvlText w:val="%7."/>
+      <w:lvlJc w:val="left"/>
+      <w:pPr>
+        <w:ind w:left="5040" w:hanging="360"/>
+      </w:pPr>
+    </w:lvl>
+    <w:lvl w:ilvl="7" w:tplc="08090019" w:tentative="1">
+      <w:start w:val="1"/>
+      <w:numFmt w:val="lowerLetter"/>
+      <w:lvlText w:val="%8."/>
+      <w:lvlJc w:val="left"/>
+      <w:pPr>
+        <w:ind w:left="5760" w:hanging="360"/>
+      </w:pPr>
+    </w:lvl>
+    <w:lvl w:ilvl="8" w:tplc="0809001B" w:tentative="1">
+      <w:start w:val="1"/>
+      <w:numFmt w:val="lowerRoman"/>
+      <w:lvlText w:val="%9."/>
+      <w:lvlJc w:val="right"/>
+      <w:pPr>
+        <w:ind w:left="6480" w:hanging="180"/>
+      </w:pPr>
+    </w:lvl>
+  </w:abstractNum>
+  <w:abstractNum w:abstractNumId="2" w15:restartNumberingAfterBreak="0">
+    <w:nsid w:val="62646975"/>
+    <w:multiLevelType w:val="hybridMultilevel"/>
+    <w:tmpl w:val="AB66E5FA"/>
+    <w:lvl w:ilvl="0" w:tplc="0809000F">
+      <w:start w:val="1"/>
+      <w:numFmt w:val="decimal"/>
+      <w:lvlText w:val="%1."/>
+      <w:lvlJc w:val="left"/>
+      <w:pPr>
+        <w:ind w:left="720" w:hanging="360"/>
+      </w:pPr>
+      <w:rPr>
+        <w:rFonts w:hint="default"/>
+      </w:rPr>
+    </w:lvl>
+    <w:lvl w:ilvl="1" w:tplc="08090019" w:tentative="1">
+      <w:start w:val="1"/>
+      <w:numFmt w:val="lowerLetter"/>
+      <w:lvlText w:val="%2."/>
+      <w:lvlJc w:val="left"/>
+      <w:pPr>
+        <w:ind w:left="1440" w:hanging="360"/>
+      </w:pPr>
+    </w:lvl>
+    <w:lvl w:ilvl="2" w:tplc="0809001B" w:tentative="1">
+      <w:start w:val="1"/>
+      <w:numFmt w:val="lowerRoman"/>
+      <w:lvlText w:val="%3."/>
+      <w:lvlJc w:val="right"/>
+      <w:pPr>
+        <w:ind w:left="2160" w:hanging="180"/>
+      </w:pPr>
+    </w:lvl>
+    <w:lvl w:ilvl="3" w:tplc="0809000F" w:tentative="1">
+      <w:start w:val="1"/>
+      <w:numFmt w:val="decimal"/>
+      <w:lvlText w:val="%4."/>
+      <w:lvlJc w:val="left"/>
+      <w:pPr>
+        <w:ind w:left="2880" w:hanging="360"/>
+      </w:pPr>
+    </w:lvl>
+    <w:lvl w:ilvl="4" w:tplc="08090019" w:tentative="1">
+      <w:start w:val="1"/>
+      <w:numFmt w:val="lowerLetter"/>
+      <w:lvlText w:val="%5."/>
+      <w:lvlJc w:val="left"/>
+      <w:pPr>
+        <w:ind w:left="3600" w:hanging="360"/>
+      </w:pPr>
+    </w:lvl>
+    <w:lvl w:ilvl="5" w:tplc="0809001B" w:tentative="1">
+      <w:start w:val="1"/>
+      <w:numFmt w:val="lowerRoman"/>
+      <w:lvlText w:val="%6."/>
+      <w:lvlJc w:val="right"/>
+      <w:pPr>
+        <w:ind w:left="4320" w:hanging="180"/>
+      </w:pPr>
+    </w:lvl>
+    <w:lvl w:ilvl="6" w:tplc="0809000F" w:tentative="1">
+      <w:start w:val="1"/>
+      <w:numFmt w:val="decimal"/>
+      <w:lvlText w:val="%7."/>
+      <w:lvlJc w:val="left"/>
+      <w:pPr>
+        <w:ind w:left="5040" w:hanging="360"/>
+      </w:pPr>
+    </w:lvl>
+    <w:lvl w:ilvl="7" w:tplc="08090019" w:tentative="1">
+      <w:start w:val="1"/>
+      <w:numFmt w:val="lowerLetter"/>
+      <w:lvlText w:val="%8."/>
+      <w:lvlJc w:val="left"/>
+      <w:pPr>
+        <w:ind w:left="5760" w:hanging="360"/>
+      </w:pPr>
+    </w:lvl>
+    <w:lvl w:ilvl="8" w:tplc="0809001B" w:tentative="1">
+      <w:start w:val="1"/>
+      <w:numFmt w:val="lowerRoman"/>
+      <w:lvlText w:val="%9."/>
+      <w:lvlJc w:val="right"/>
+      <w:pPr>
+        <w:ind w:left="6480" w:hanging="180"/>
+      </w:pPr>
+    </w:lvl>
+  </w:abstractNum>
+  <w:num w:numId="1" w16cid:durableId="2064132328">
+    <w:abstractNumId w:val="1"/>
+  </w:num>
+  <w:num w:numId="2" w16cid:durableId="302348169">
+    <w:abstractNumId w:val="0"/>
+  </w:num>
+  <w:num w:numId="3" w16cid:durableId="2028678135">
+    <w:abstractNumId w:val="2"/>
+  </w:num>
+</w:numbering>
 </file>
 
 <file path=word/styles.xml><?xml version="1.0" encoding="utf-8"?>

</xml_diff>

<commit_message>
Added an initial test plan
</commit_message>
<xml_diff>
--- a/Initial Test Plan.docx
+++ b/Initial Test Plan.docx
@@ -19,199 +19,217 @@
           <w:sz w:val="40"/>
           <w:szCs w:val="40"/>
         </w:rPr>
-        <w:t>TEST PLAN</w:t>
-      </w:r>
-    </w:p>
-    <w:p>
-      <w:pPr>
-        <w:rPr>
-          <w:b/>
-          <w:bCs/>
-          <w:sz w:val="40"/>
-          <w:szCs w:val="40"/>
-        </w:rPr>
-      </w:pPr>
-    </w:p>
-    <w:p>
-      <w:pPr>
-        <w:rPr>
-          <w:b/>
-          <w:bCs/>
-          <w:sz w:val="40"/>
-          <w:szCs w:val="40"/>
-        </w:rPr>
-      </w:pPr>
-      <w:r>
-        <w:rPr>
-          <w:b/>
-          <w:bCs/>
-          <w:sz w:val="40"/>
-          <w:szCs w:val="40"/>
-        </w:rPr>
-        <w:t>Written by: [Name]</w:t>
-      </w:r>
-    </w:p>
-    <w:p>
-      <w:pPr>
-        <w:rPr>
-          <w:b/>
-          <w:bCs/>
-          <w:sz w:val="40"/>
-          <w:szCs w:val="40"/>
-        </w:rPr>
-      </w:pPr>
-      <w:r>
-        <w:rPr>
-          <w:b/>
-          <w:bCs/>
-          <w:sz w:val="40"/>
-          <w:szCs w:val="40"/>
-        </w:rPr>
-        <w:t xml:space="preserve">Date: </w:t>
-      </w:r>
-    </w:p>
-    <w:p>
-      <w:pPr>
-        <w:rPr>
-          <w:b/>
-          <w:bCs/>
-          <w:sz w:val="40"/>
-          <w:szCs w:val="40"/>
-        </w:rPr>
-      </w:pPr>
-      <w:r>
-        <w:rPr>
-          <w:b/>
-          <w:bCs/>
-          <w:sz w:val="40"/>
-          <w:szCs w:val="40"/>
-        </w:rPr>
-        <w:t>Project: [XYZ]</w:t>
-      </w:r>
-    </w:p>
-    <w:p>
-      <w:pPr>
-        <w:rPr>
-          <w:b/>
-          <w:bCs/>
-          <w:sz w:val="40"/>
-          <w:szCs w:val="40"/>
-        </w:rPr>
-      </w:pPr>
-    </w:p>
-    <w:p>
-      <w:pPr>
-        <w:rPr>
-          <w:b/>
-          <w:bCs/>
-          <w:sz w:val="40"/>
-          <w:szCs w:val="40"/>
-        </w:rPr>
-      </w:pPr>
-      <w:r>
-        <w:rPr>
-          <w:b/>
-          <w:bCs/>
-          <w:sz w:val="40"/>
-          <w:szCs w:val="40"/>
-        </w:rPr>
-        <w:t>Introduction</w:t>
-      </w:r>
-    </w:p>
-    <w:p>
-      <w:pPr>
-        <w:rPr>
-          <w:b/>
-          <w:bCs/>
-          <w:sz w:val="40"/>
-          <w:szCs w:val="40"/>
-        </w:rPr>
-      </w:pPr>
-    </w:p>
-    <w:p>
-      <w:pPr>
-        <w:rPr>
-          <w:b/>
-          <w:bCs/>
-          <w:sz w:val="40"/>
-          <w:szCs w:val="40"/>
-        </w:rPr>
-      </w:pPr>
-      <w:r>
-        <w:rPr>
-          <w:b/>
-          <w:bCs/>
-          <w:sz w:val="40"/>
-          <w:szCs w:val="40"/>
-        </w:rPr>
-        <w:t>Overview: [describe the project]</w:t>
-      </w:r>
-    </w:p>
-    <w:p>
-      <w:pPr>
-        <w:rPr>
-          <w:b/>
-          <w:bCs/>
-          <w:sz w:val="40"/>
-          <w:szCs w:val="40"/>
-        </w:rPr>
-      </w:pPr>
-      <w:r>
-        <w:rPr>
-          <w:b/>
-          <w:bCs/>
-          <w:sz w:val="40"/>
-          <w:szCs w:val="40"/>
-        </w:rPr>
-        <w:t>Scope: [What the testing is covering]</w:t>
-      </w:r>
-    </w:p>
-    <w:p>
-      <w:pPr>
-        <w:rPr>
-          <w:b/>
-          <w:bCs/>
-          <w:sz w:val="40"/>
-          <w:szCs w:val="40"/>
-        </w:rPr>
-      </w:pPr>
-      <w:r>
-        <w:rPr>
-          <w:b/>
-          <w:bCs/>
-          <w:sz w:val="40"/>
-          <w:szCs w:val="40"/>
-        </w:rPr>
-        <w:t>Team: [Team members]</w:t>
-      </w:r>
-    </w:p>
-    <w:p>
-      <w:pPr>
-        <w:rPr>
-          <w:b/>
-          <w:bCs/>
-          <w:sz w:val="40"/>
-          <w:szCs w:val="40"/>
-        </w:rPr>
-      </w:pPr>
-    </w:p>
-    <w:p>
-      <w:pPr>
-        <w:rPr>
-          <w:b/>
-          <w:bCs/>
-          <w:sz w:val="40"/>
-          <w:szCs w:val="40"/>
-        </w:rPr>
-      </w:pPr>
-      <w:r>
-        <w:rPr>
-          <w:b/>
-          <w:bCs/>
-          <w:sz w:val="40"/>
-          <w:szCs w:val="40"/>
-        </w:rPr>
-        <w:t>Objective/Purpose:</w:t>
+        <w:t>TEST P</w:t>
+      </w:r>
+      <w:r>
+        <w:rPr>
+          <w:b/>
+          <w:bCs/>
+          <w:sz w:val="40"/>
+          <w:szCs w:val="40"/>
+        </w:rPr>
+        <w:t>L</w:t>
+      </w:r>
+      <w:r>
+        <w:rPr>
+          <w:b/>
+          <w:bCs/>
+          <w:sz w:val="40"/>
+          <w:szCs w:val="40"/>
+        </w:rPr>
+        <w:t>AN</w:t>
+      </w:r>
+    </w:p>
+    <w:p>
+      <w:pPr>
+        <w:rPr>
+          <w:b/>
+          <w:bCs/>
+          <w:sz w:val="40"/>
+          <w:szCs w:val="40"/>
+        </w:rPr>
+      </w:pPr>
+    </w:p>
+    <w:p>
+      <w:pPr>
+        <w:rPr>
+          <w:b/>
+          <w:bCs/>
+          <w:sz w:val="40"/>
+          <w:szCs w:val="40"/>
+        </w:rPr>
+      </w:pPr>
+      <w:r>
+        <w:rPr>
+          <w:b/>
+          <w:bCs/>
+          <w:sz w:val="40"/>
+          <w:szCs w:val="40"/>
+        </w:rPr>
+        <w:t xml:space="preserve">Written By: </w:t>
+      </w:r>
+    </w:p>
+    <w:p>
+      <w:pPr>
+        <w:rPr>
+          <w:b/>
+          <w:bCs/>
+          <w:sz w:val="40"/>
+          <w:szCs w:val="40"/>
+        </w:rPr>
+      </w:pPr>
+      <w:r>
+        <w:rPr>
+          <w:b/>
+          <w:bCs/>
+          <w:sz w:val="40"/>
+          <w:szCs w:val="40"/>
+        </w:rPr>
+        <w:t>Date:</w:t>
+      </w:r>
+    </w:p>
+    <w:p>
+      <w:pPr>
+        <w:rPr>
+          <w:b/>
+          <w:bCs/>
+          <w:sz w:val="40"/>
+          <w:szCs w:val="40"/>
+        </w:rPr>
+      </w:pPr>
+      <w:r>
+        <w:rPr>
+          <w:b/>
+          <w:bCs/>
+          <w:sz w:val="40"/>
+          <w:szCs w:val="40"/>
+        </w:rPr>
+        <w:t>Project:</w:t>
+      </w:r>
+    </w:p>
+    <w:p>
+      <w:pPr>
+        <w:rPr>
+          <w:b/>
+          <w:bCs/>
+          <w:sz w:val="40"/>
+          <w:szCs w:val="40"/>
+        </w:rPr>
+      </w:pPr>
+    </w:p>
+    <w:p>
+      <w:pPr>
+        <w:rPr>
+          <w:b/>
+          <w:bCs/>
+          <w:sz w:val="40"/>
+          <w:szCs w:val="40"/>
+        </w:rPr>
+      </w:pPr>
+      <w:r>
+        <w:rPr>
+          <w:b/>
+          <w:bCs/>
+          <w:sz w:val="40"/>
+          <w:szCs w:val="40"/>
+        </w:rPr>
+        <w:t>Introduction:</w:t>
+      </w:r>
+    </w:p>
+    <w:p>
+      <w:pPr>
+        <w:rPr>
+          <w:b/>
+          <w:bCs/>
+          <w:sz w:val="40"/>
+          <w:szCs w:val="40"/>
+        </w:rPr>
+      </w:pPr>
+    </w:p>
+    <w:p>
+      <w:pPr>
+        <w:rPr>
+          <w:b/>
+          <w:bCs/>
+          <w:sz w:val="40"/>
+          <w:szCs w:val="40"/>
+        </w:rPr>
+      </w:pPr>
+      <w:r>
+        <w:rPr>
+          <w:b/>
+          <w:bCs/>
+          <w:sz w:val="40"/>
+          <w:szCs w:val="40"/>
+        </w:rPr>
+        <w:t>Overview: [Describe the project]</w:t>
+      </w:r>
+    </w:p>
+    <w:p>
+      <w:pPr>
+        <w:rPr>
+          <w:b/>
+          <w:bCs/>
+          <w:sz w:val="40"/>
+          <w:szCs w:val="40"/>
+        </w:rPr>
+      </w:pPr>
+      <w:r>
+        <w:rPr>
+          <w:b/>
+          <w:bCs/>
+          <w:sz w:val="40"/>
+          <w:szCs w:val="40"/>
+        </w:rPr>
+        <w:t>Scope: [What the testing is going to cover]</w:t>
+      </w:r>
+    </w:p>
+    <w:p>
+      <w:pPr>
+        <w:rPr>
+          <w:b/>
+          <w:bCs/>
+          <w:sz w:val="40"/>
+          <w:szCs w:val="40"/>
+        </w:rPr>
+      </w:pPr>
+      <w:r>
+        <w:rPr>
+          <w:b/>
+          <w:bCs/>
+          <w:sz w:val="40"/>
+          <w:szCs w:val="40"/>
+        </w:rPr>
+        <w:t>Team: [Name of team members]</w:t>
+      </w:r>
+    </w:p>
+    <w:p>
+      <w:pPr>
+        <w:rPr>
+          <w:b/>
+          <w:bCs/>
+          <w:sz w:val="40"/>
+          <w:szCs w:val="40"/>
+        </w:rPr>
+      </w:pPr>
+    </w:p>
+    <w:p>
+      <w:pPr>
+        <w:rPr>
+          <w:b/>
+          <w:bCs/>
+          <w:sz w:val="40"/>
+          <w:szCs w:val="40"/>
+        </w:rPr>
+      </w:pPr>
+      <w:r>
+        <w:rPr>
+          <w:b/>
+          <w:bCs/>
+          <w:sz w:val="40"/>
+          <w:szCs w:val="40"/>
+        </w:rPr>
+        <w:t>Objective:</w:t>
       </w:r>
     </w:p>
     <w:p>
@@ -317,65 +335,74 @@
           <w:sz w:val="40"/>
           <w:szCs w:val="40"/>
         </w:rPr>
-        <w:t>Type of testing: [Regression, Load, functional]</w:t>
-      </w:r>
-    </w:p>
-    <w:p>
-      <w:pPr>
-        <w:rPr>
-          <w:b/>
-          <w:bCs/>
-          <w:sz w:val="40"/>
-          <w:szCs w:val="40"/>
-        </w:rPr>
-      </w:pPr>
-    </w:p>
-    <w:p>
-      <w:pPr>
-        <w:rPr>
-          <w:b/>
-          <w:bCs/>
-          <w:sz w:val="40"/>
-          <w:szCs w:val="40"/>
-        </w:rPr>
-      </w:pPr>
-      <w:r>
-        <w:rPr>
-          <w:b/>
-          <w:bCs/>
-          <w:sz w:val="40"/>
-          <w:szCs w:val="40"/>
-        </w:rPr>
-        <w:t>Test environments: [Stage/Production]</w:t>
-      </w:r>
-    </w:p>
-    <w:p>
-      <w:pPr>
-        <w:rPr>
-          <w:b/>
-          <w:bCs/>
-          <w:sz w:val="40"/>
-          <w:szCs w:val="40"/>
-        </w:rPr>
-      </w:pPr>
-    </w:p>
-    <w:p>
-      <w:pPr>
-        <w:rPr>
-          <w:b/>
-          <w:bCs/>
-          <w:sz w:val="40"/>
-          <w:szCs w:val="40"/>
-        </w:rPr>
-      </w:pPr>
-      <w:r>
-        <w:rPr>
-          <w:b/>
-          <w:bCs/>
-          <w:sz w:val="40"/>
-          <w:szCs w:val="40"/>
-        </w:rPr>
-        <w:t>Device matrix:</w:t>
+        <w:t>Type of testing: [load, functionality, Performance]</w:t>
+      </w:r>
+    </w:p>
+    <w:p>
+      <w:pPr>
+        <w:rPr>
+          <w:b/>
+          <w:bCs/>
+          <w:sz w:val="40"/>
+          <w:szCs w:val="40"/>
+        </w:rPr>
+      </w:pPr>
+    </w:p>
+    <w:p>
+      <w:pPr>
+        <w:rPr>
+          <w:b/>
+          <w:bCs/>
+          <w:sz w:val="40"/>
+          <w:szCs w:val="40"/>
+        </w:rPr>
+      </w:pPr>
+      <w:r>
+        <w:rPr>
+          <w:b/>
+          <w:bCs/>
+          <w:sz w:val="40"/>
+          <w:szCs w:val="40"/>
+        </w:rPr>
+        <w:t>Testing environments: [Stage, production]</w:t>
+      </w:r>
+    </w:p>
+    <w:p>
+      <w:pPr>
+        <w:rPr>
+          <w:b/>
+          <w:bCs/>
+          <w:sz w:val="40"/>
+          <w:szCs w:val="40"/>
+        </w:rPr>
+      </w:pPr>
+      <w:r>
+        <w:rPr>
+          <w:b/>
+          <w:bCs/>
+          <w:sz w:val="40"/>
+          <w:szCs w:val="40"/>
+        </w:rPr>
+        <w:t xml:space="preserve"> </w:t>
+      </w:r>
+    </w:p>
+    <w:p>
+      <w:pPr>
+        <w:rPr>
+          <w:b/>
+          <w:bCs/>
+          <w:sz w:val="40"/>
+          <w:szCs w:val="40"/>
+        </w:rPr>
+      </w:pPr>
+      <w:r>
+        <w:rPr>
+          <w:b/>
+          <w:bCs/>
+          <w:sz w:val="40"/>
+          <w:szCs w:val="40"/>
+        </w:rPr>
+        <w:t xml:space="preserve">Device matrix: </w:t>
       </w:r>
     </w:p>
     <w:tbl>
@@ -617,36 +644,36 @@
           <w:sz w:val="40"/>
           <w:szCs w:val="40"/>
         </w:rPr>
-        <w:t>Test cases: [Define/ link with the test cases]</w:t>
-      </w:r>
-    </w:p>
-    <w:p>
-      <w:pPr>
-        <w:rPr>
-          <w:b/>
-          <w:bCs/>
-          <w:sz w:val="40"/>
-          <w:szCs w:val="40"/>
-        </w:rPr>
-      </w:pPr>
-    </w:p>
-    <w:p>
-      <w:pPr>
-        <w:rPr>
-          <w:b/>
-          <w:bCs/>
-          <w:sz w:val="40"/>
-          <w:szCs w:val="40"/>
-        </w:rPr>
-      </w:pPr>
-      <w:r>
-        <w:rPr>
-          <w:b/>
-          <w:bCs/>
-          <w:sz w:val="40"/>
-          <w:szCs w:val="40"/>
-        </w:rPr>
-        <w:t>Test schedule: [Estimation, Milestones date]</w:t>
+        <w:t>Test cases: [Link /define all the test cases]</w:t>
+      </w:r>
+    </w:p>
+    <w:p>
+      <w:pPr>
+        <w:rPr>
+          <w:b/>
+          <w:bCs/>
+          <w:sz w:val="40"/>
+          <w:szCs w:val="40"/>
+        </w:rPr>
+      </w:pPr>
+    </w:p>
+    <w:p>
+      <w:pPr>
+        <w:rPr>
+          <w:b/>
+          <w:bCs/>
+          <w:sz w:val="40"/>
+          <w:szCs w:val="40"/>
+        </w:rPr>
+      </w:pPr>
+      <w:r>
+        <w:rPr>
+          <w:b/>
+          <w:bCs/>
+          <w:sz w:val="40"/>
+          <w:szCs w:val="40"/>
+        </w:rPr>
+        <w:t>Test schedule: [Estimations, Milestone date]</w:t>
       </w:r>
     </w:p>
     <w:p>
@@ -694,18 +721,8 @@
           <w:sz w:val="40"/>
           <w:szCs w:val="40"/>
         </w:rPr>
-        <w:t>[Describe all the risks here]</w:t>
-      </w:r>
-    </w:p>
-    <w:p>
-      <w:pPr>
-        <w:rPr>
-          <w:b/>
-          <w:bCs/>
-          <w:sz w:val="40"/>
-          <w:szCs w:val="40"/>
-        </w:rPr>
-      </w:pPr>
+        <w:t>[describe all the risks and dependencies]</w:t>
+      </w:r>
     </w:p>
     <w:p>
       <w:pPr>
@@ -735,6 +752,44 @@
     </w:sectPr>
   </w:body>
 </w:document>
+</file>
+
+<file path=word/endnotes.xml><?xml version="1.0" encoding="utf-8"?>
+<w:endnotes xmlns:wpc="http://schemas.microsoft.com/office/word/2010/wordprocessingCanvas" xmlns:cx="http://schemas.microsoft.com/office/drawing/2014/chartex" xmlns:cx1="http://schemas.microsoft.com/office/drawing/2015/9/8/chartex" xmlns:cx2="http://schemas.microsoft.com/office/drawing/2015/10/21/chartex" xmlns:cx3="http://schemas.microsoft.com/office/drawing/2016/5/9/chartex" xmlns:cx4="http://schemas.microsoft.com/office/drawing/2016/5/10/chartex" xmlns:cx5="http://schemas.microsoft.com/office/drawing/2016/5/11/chartex" xmlns:cx6="http://schemas.microsoft.com/office/drawing/2016/5/12/chartex" xmlns:cx7="http://schemas.microsoft.com/office/drawing/2016/5/13/chartex" xmlns:cx8="http://schemas.microsoft.com/office/drawing/2016/5/14/chartex" xmlns:mc="http://schemas.openxmlformats.org/markup-compatibility/2006" xmlns:aink="http://schemas.microsoft.com/office/drawing/2016/ink" xmlns:am3d="http://schemas.microsoft.com/office/drawing/2017/model3d" xmlns:o="urn:schemas-microsoft-com:office:office" xmlns:oel="http://schemas.microsoft.com/office/2019/extlst" xmlns:r="http://schemas.openxmlformats.org/officeDocument/2006/relationships" xmlns:m="http://schemas.openxmlformats.org/officeDocument/2006/math" xmlns:v="urn:schemas-microsoft-com:vml" xmlns:wp14="http://schemas.microsoft.com/office/word/2010/wordprocessingDrawing" xmlns:wp="http://schemas.openxmlformats.org/drawingml/2006/wordprocessingDrawing" xmlns:w10="urn:schemas-microsoft-com:office:word" xmlns:w="http://schemas.openxmlformats.org/wordprocessingml/2006/main" xmlns:w14="http://schemas.microsoft.com/office/word/2010/wordml" xmlns:w15="http://schemas.microsoft.com/office/word/2012/wordml" xmlns:w16cex="http://schemas.microsoft.com/office/word/2018/wordml/cex" xmlns:w16cid="http://schemas.microsoft.com/office/word/2016/wordml/cid" xmlns:w16="http://schemas.microsoft.com/office/word/2018/wordml" xmlns:w16sdtdh="http://schemas.microsoft.com/office/word/2020/wordml/sdtdatahash" xmlns:w16se="http://schemas.microsoft.com/office/word/2015/wordml/symex" xmlns:wpg="http://schemas.microsoft.com/office/word/2010/wordprocessingGroup" xmlns:wpi="http://schemas.microsoft.com/office/word/2010/wordprocessingInk" xmlns:wne="http://schemas.microsoft.com/office/word/2006/wordml" xmlns:wps="http://schemas.microsoft.com/office/word/2010/wordprocessingShape" mc:Ignorable="w14 w15 w16se w16cid w16 w16cex w16sdtdh wp14">
+  <w:endnote w:type="separator" w:id="-1">
+    <w:p>
+      <w:r>
+        <w:separator/>
+      </w:r>
+    </w:p>
+  </w:endnote>
+  <w:endnote w:type="continuationSeparator" w:id="0">
+    <w:p>
+      <w:r>
+        <w:continuationSeparator/>
+      </w:r>
+    </w:p>
+  </w:endnote>
+</w:endnotes>
+</file>
+
+<file path=word/footnotes.xml><?xml version="1.0" encoding="utf-8"?>
+<w:footnotes xmlns:wpc="http://schemas.microsoft.com/office/word/2010/wordprocessingCanvas" xmlns:cx="http://schemas.microsoft.com/office/drawing/2014/chartex" xmlns:cx1="http://schemas.microsoft.com/office/drawing/2015/9/8/chartex" xmlns:cx2="http://schemas.microsoft.com/office/drawing/2015/10/21/chartex" xmlns:cx3="http://schemas.microsoft.com/office/drawing/2016/5/9/chartex" xmlns:cx4="http://schemas.microsoft.com/office/drawing/2016/5/10/chartex" xmlns:cx5="http://schemas.microsoft.com/office/drawing/2016/5/11/chartex" xmlns:cx6="http://schemas.microsoft.com/office/drawing/2016/5/12/chartex" xmlns:cx7="http://schemas.microsoft.com/office/drawing/2016/5/13/chartex" xmlns:cx8="http://schemas.microsoft.com/office/drawing/2016/5/14/chartex" xmlns:mc="http://schemas.openxmlformats.org/markup-compatibility/2006" xmlns:aink="http://schemas.microsoft.com/office/drawing/2016/ink" xmlns:am3d="http://schemas.microsoft.com/office/drawing/2017/model3d" xmlns:o="urn:schemas-microsoft-com:office:office" xmlns:oel="http://schemas.microsoft.com/office/2019/extlst" xmlns:r="http://schemas.openxmlformats.org/officeDocument/2006/relationships" xmlns:m="http://schemas.openxmlformats.org/officeDocument/2006/math" xmlns:v="urn:schemas-microsoft-com:vml" xmlns:wp14="http://schemas.microsoft.com/office/word/2010/wordprocessingDrawing" xmlns:wp="http://schemas.openxmlformats.org/drawingml/2006/wordprocessingDrawing" xmlns:w10="urn:schemas-microsoft-com:office:word" xmlns:w="http://schemas.openxmlformats.org/wordprocessingml/2006/main" xmlns:w14="http://schemas.microsoft.com/office/word/2010/wordml" xmlns:w15="http://schemas.microsoft.com/office/word/2012/wordml" xmlns:w16cex="http://schemas.microsoft.com/office/word/2018/wordml/cex" xmlns:w16cid="http://schemas.microsoft.com/office/word/2016/wordml/cid" xmlns:w16="http://schemas.microsoft.com/office/word/2018/wordml" xmlns:w16sdtdh="http://schemas.microsoft.com/office/word/2020/wordml/sdtdatahash" xmlns:w16se="http://schemas.microsoft.com/office/word/2015/wordml/symex" xmlns:wpg="http://schemas.microsoft.com/office/word/2010/wordprocessingGroup" xmlns:wpi="http://schemas.microsoft.com/office/word/2010/wordprocessingInk" xmlns:wne="http://schemas.microsoft.com/office/word/2006/wordml" xmlns:wps="http://schemas.microsoft.com/office/word/2010/wordprocessingShape" mc:Ignorable="w14 w15 w16se w16cid w16 w16cex w16sdtdh wp14">
+  <w:footnote w:type="separator" w:id="-1">
+    <w:p>
+      <w:r>
+        <w:separator/>
+      </w:r>
+    </w:p>
+  </w:footnote>
+  <w:footnote w:type="continuationSeparator" w:id="0">
+    <w:p>
+      <w:r>
+        <w:continuationSeparator/>
+      </w:r>
+    </w:p>
+  </w:footnote>
+</w:footnotes>
 </file>
 
 <file path=word/numbering.xml><?xml version="1.0" encoding="utf-8"?>
@@ -1946,6 +2001,48 @@
       </w:tblBorders>
     </w:tblPr>
   </w:style>
+  <w:style w:type="paragraph" w:styleId="Header">
+    <w:name w:val="header"/>
+    <w:basedOn w:val="Normal"/>
+    <w:link w:val="HeaderChar"/>
+    <w:uiPriority w:val="99"/>
+    <w:unhideWhenUsed/>
+    <w:rsid w:val="003E17E7"/>
+    <w:pPr>
+      <w:tabs>
+        <w:tab w:val="center" w:pos="4513"/>
+        <w:tab w:val="right" w:pos="9026"/>
+      </w:tabs>
+    </w:pPr>
+  </w:style>
+  <w:style w:type="character" w:customStyle="1" w:styleId="HeaderChar">
+    <w:name w:val="Header Char"/>
+    <w:basedOn w:val="DefaultParagraphFont"/>
+    <w:link w:val="Header"/>
+    <w:uiPriority w:val="99"/>
+    <w:rsid w:val="003E17E7"/>
+  </w:style>
+  <w:style w:type="paragraph" w:styleId="Footer">
+    <w:name w:val="footer"/>
+    <w:basedOn w:val="Normal"/>
+    <w:link w:val="FooterChar"/>
+    <w:uiPriority w:val="99"/>
+    <w:unhideWhenUsed/>
+    <w:rsid w:val="003E17E7"/>
+    <w:pPr>
+      <w:tabs>
+        <w:tab w:val="center" w:pos="4513"/>
+        <w:tab w:val="right" w:pos="9026"/>
+      </w:tabs>
+    </w:pPr>
+  </w:style>
+  <w:style w:type="character" w:customStyle="1" w:styleId="FooterChar">
+    <w:name w:val="Footer Char"/>
+    <w:basedOn w:val="DefaultParagraphFont"/>
+    <w:link w:val="Footer"/>
+    <w:uiPriority w:val="99"/>
+    <w:rsid w:val="003E17E7"/>
+  </w:style>
 </w:styles>
 </file>
 

</xml_diff>